<commit_message>
pie chart e altro per capitolo 4
</commit_message>
<xml_diff>
--- a/risultati/Tabella_Accuratezza.docx
+++ b/risultati/Tabella_Accuratezza.docx
@@ -3136,6 +3136,1013 @@
           <w:rFonts w:asciiTheme="majorHAnsi" w:hAnsiTheme="majorHAnsi" w:cstheme="majorHAnsi"/>
         </w:rPr>
         <w:t>Grazie per l’attenzione e buona serata</w:t>
+      </w:r>
+    </w:p>
+    <w:p>
+      <w:pPr>
+        <w:rPr>
+          <w:rFonts w:asciiTheme="majorHAnsi" w:hAnsiTheme="majorHAnsi" w:cstheme="majorHAnsi"/>
+        </w:rPr>
+      </w:pPr>
+      <w:r>
+        <w:rPr>
+          <w:rFonts w:asciiTheme="majorHAnsi" w:hAnsiTheme="majorHAnsi" w:cstheme="majorHAnsi"/>
+        </w:rPr>
+        <w:t xml:space="preserve">Totale </w:t>
+      </w:r>
+      <w:proofErr w:type="spellStart"/>
+      <w:r>
+        <w:rPr>
+          <w:rFonts w:asciiTheme="majorHAnsi" w:hAnsiTheme="majorHAnsi" w:cstheme="majorHAnsi"/>
+        </w:rPr>
+        <w:t>feature</w:t>
+      </w:r>
+      <w:proofErr w:type="spellEnd"/>
+      <w:r>
+        <w:rPr>
+          <w:rFonts w:asciiTheme="majorHAnsi" w:hAnsiTheme="majorHAnsi" w:cstheme="majorHAnsi"/>
+        </w:rPr>
+        <w:t xml:space="preserve"> ranking:</w:t>
+      </w:r>
+    </w:p>
+    <w:p>
+      <w:pPr>
+        <w:rPr>
+          <w:rFonts w:asciiTheme="majorHAnsi" w:hAnsiTheme="majorHAnsi" w:cstheme="majorHAnsi"/>
+        </w:rPr>
+      </w:pPr>
+      <w:r>
+        <w:rPr>
+          <w:rFonts w:asciiTheme="majorHAnsi" w:hAnsiTheme="majorHAnsi" w:cstheme="majorHAnsi"/>
+        </w:rPr>
+        <w:t>1</w:t>
+      </w:r>
+      <w:r>
+        <w:rPr>
+          <w:rFonts w:asciiTheme="majorHAnsi" w:hAnsiTheme="majorHAnsi" w:cstheme="majorHAnsi"/>
+        </w:rPr>
+        <w:tab/>
+        <w:t>Colorfulness</w:t>
+      </w:r>
+      <w:r>
+        <w:rPr>
+          <w:rFonts w:asciiTheme="majorHAnsi" w:hAnsiTheme="majorHAnsi" w:cstheme="majorHAnsi"/>
+        </w:rPr>
+        <w:tab/>
+        <w:t>26.1125</w:t>
+      </w:r>
+    </w:p>
+    <w:p>
+      <w:pPr>
+        <w:rPr>
+          <w:rFonts w:asciiTheme="majorHAnsi" w:hAnsiTheme="majorHAnsi" w:cstheme="majorHAnsi"/>
+        </w:rPr>
+      </w:pPr>
+      <w:r>
+        <w:rPr>
+          <w:rFonts w:asciiTheme="majorHAnsi" w:hAnsiTheme="majorHAnsi" w:cstheme="majorHAnsi"/>
+        </w:rPr>
+        <w:t>1</w:t>
+      </w:r>
+      <w:r>
+        <w:rPr>
+          <w:rFonts w:asciiTheme="majorHAnsi" w:hAnsiTheme="majorHAnsi" w:cstheme="majorHAnsi"/>
+        </w:rPr>
+        <w:tab/>
+        <w:t>SF48_24</w:t>
+      </w:r>
+      <w:r>
+        <w:rPr>
+          <w:rFonts w:asciiTheme="majorHAnsi" w:hAnsiTheme="majorHAnsi" w:cstheme="majorHAnsi"/>
+        </w:rPr>
+        <w:tab/>
+        <w:t>21.2865</w:t>
+      </w:r>
+    </w:p>
+    <w:p>
+      <w:pPr>
+        <w:rPr>
+          <w:rFonts w:asciiTheme="majorHAnsi" w:hAnsiTheme="majorHAnsi" w:cstheme="majorHAnsi"/>
+        </w:rPr>
+      </w:pPr>
+      <w:r>
+        <w:rPr>
+          <w:rFonts w:asciiTheme="majorHAnsi" w:hAnsiTheme="majorHAnsi" w:cstheme="majorHAnsi"/>
+        </w:rPr>
+        <w:t>1</w:t>
+      </w:r>
+      <w:r>
+        <w:rPr>
+          <w:rFonts w:asciiTheme="majorHAnsi" w:hAnsiTheme="majorHAnsi" w:cstheme="majorHAnsi"/>
+        </w:rPr>
+        <w:tab/>
+        <w:t>SF96_48</w:t>
+      </w:r>
+      <w:r>
+        <w:rPr>
+          <w:rFonts w:asciiTheme="majorHAnsi" w:hAnsiTheme="majorHAnsi" w:cstheme="majorHAnsi"/>
+        </w:rPr>
+        <w:tab/>
+        <w:t>17.7554</w:t>
+      </w:r>
+    </w:p>
+    <w:p>
+      <w:pPr>
+        <w:rPr>
+          <w:rFonts w:asciiTheme="majorHAnsi" w:hAnsiTheme="majorHAnsi" w:cstheme="majorHAnsi"/>
+        </w:rPr>
+      </w:pPr>
+      <w:r>
+        <w:rPr>
+          <w:rFonts w:asciiTheme="majorHAnsi" w:hAnsiTheme="majorHAnsi" w:cstheme="majorHAnsi"/>
+        </w:rPr>
+        <w:t>1</w:t>
+      </w:r>
+      <w:r>
+        <w:rPr>
+          <w:rFonts w:asciiTheme="majorHAnsi" w:hAnsiTheme="majorHAnsi" w:cstheme="majorHAnsi"/>
+        </w:rPr>
+        <w:tab/>
+      </w:r>
+      <w:proofErr w:type="spellStart"/>
+      <w:r>
+        <w:rPr>
+          <w:rFonts w:asciiTheme="majorHAnsi" w:hAnsiTheme="majorHAnsi" w:cstheme="majorHAnsi"/>
+        </w:rPr>
+        <w:t>SubbandEntropy</w:t>
+      </w:r>
+      <w:proofErr w:type="spellEnd"/>
+      <w:r>
+        <w:rPr>
+          <w:rFonts w:asciiTheme="majorHAnsi" w:hAnsiTheme="majorHAnsi" w:cstheme="majorHAnsi"/>
+        </w:rPr>
+        <w:tab/>
+        <w:t>16.4974</w:t>
+      </w:r>
+    </w:p>
+    <w:p>
+      <w:pPr>
+        <w:rPr>
+          <w:rFonts w:asciiTheme="majorHAnsi" w:hAnsiTheme="majorHAnsi" w:cstheme="majorHAnsi"/>
+        </w:rPr>
+      </w:pPr>
+      <w:r>
+        <w:rPr>
+          <w:rFonts w:asciiTheme="majorHAnsi" w:hAnsiTheme="majorHAnsi" w:cstheme="majorHAnsi"/>
+        </w:rPr>
+        <w:t>1</w:t>
+      </w:r>
+      <w:r>
+        <w:rPr>
+          <w:rFonts w:asciiTheme="majorHAnsi" w:hAnsiTheme="majorHAnsi" w:cstheme="majorHAnsi"/>
+        </w:rPr>
+        <w:tab/>
+        <w:t>SF24_12</w:t>
+      </w:r>
+      <w:r>
+        <w:rPr>
+          <w:rFonts w:asciiTheme="majorHAnsi" w:hAnsiTheme="majorHAnsi" w:cstheme="majorHAnsi"/>
+        </w:rPr>
+        <w:tab/>
+        <w:t>12.2402</w:t>
+      </w:r>
+    </w:p>
+    <w:p>
+      <w:pPr>
+        <w:rPr>
+          <w:rFonts w:asciiTheme="majorHAnsi" w:hAnsiTheme="majorHAnsi" w:cstheme="majorHAnsi"/>
+          <w:lang w:val="en-US"/>
+        </w:rPr>
+      </w:pPr>
+      <w:r>
+        <w:rPr>
+          <w:rFonts w:asciiTheme="majorHAnsi" w:hAnsiTheme="majorHAnsi" w:cstheme="majorHAnsi"/>
+          <w:lang w:val="en-US"/>
+        </w:rPr>
+        <w:t>1</w:t>
+      </w:r>
+      <w:r>
+        <w:rPr>
+          <w:rFonts w:asciiTheme="majorHAnsi" w:hAnsiTheme="majorHAnsi" w:cstheme="majorHAnsi"/>
+          <w:lang w:val="en-US"/>
+        </w:rPr>
+        <w:tab/>
+        <w:t>SizeInBytes</w:t>
+      </w:r>
+      <w:r>
+        <w:rPr>
+          <w:rFonts w:asciiTheme="majorHAnsi" w:hAnsiTheme="majorHAnsi" w:cstheme="majorHAnsi"/>
+          <w:lang w:val="en-US"/>
+        </w:rPr>
+        <w:tab/>
+        <w:t>10.5650</w:t>
+      </w:r>
+    </w:p>
+    <w:p>
+      <w:pPr>
+        <w:rPr>
+          <w:rFonts w:asciiTheme="majorHAnsi" w:hAnsiTheme="majorHAnsi" w:cstheme="majorHAnsi"/>
+          <w:lang w:val="en-US"/>
+        </w:rPr>
+      </w:pPr>
+      <w:r>
+        <w:rPr>
+          <w:rFonts w:asciiTheme="majorHAnsi" w:hAnsiTheme="majorHAnsi" w:cstheme="majorHAnsi"/>
+          <w:lang w:val="en-US"/>
+        </w:rPr>
+        <w:t>1</w:t>
+      </w:r>
+      <w:r>
+        <w:rPr>
+          <w:rFonts w:asciiTheme="majorHAnsi" w:hAnsiTheme="majorHAnsi" w:cstheme="majorHAnsi"/>
+          <w:lang w:val="en-US"/>
+        </w:rPr>
+        <w:tab/>
+        <w:t>FeatureCongestion</w:t>
+      </w:r>
+      <w:r>
+        <w:rPr>
+          <w:rFonts w:asciiTheme="majorHAnsi" w:hAnsiTheme="majorHAnsi" w:cstheme="majorHAnsi"/>
+          <w:lang w:val="en-US"/>
+        </w:rPr>
+        <w:tab/>
+        <w:t>10.0922</w:t>
+      </w:r>
+    </w:p>
+    <w:p>
+      <w:pPr>
+        <w:rPr>
+          <w:rFonts w:asciiTheme="majorHAnsi" w:hAnsiTheme="majorHAnsi" w:cstheme="majorHAnsi"/>
+          <w:lang w:val="en-US"/>
+        </w:rPr>
+      </w:pPr>
+      <w:r>
+        <w:rPr>
+          <w:rFonts w:asciiTheme="majorHAnsi" w:hAnsiTheme="majorHAnsi" w:cstheme="majorHAnsi"/>
+          <w:lang w:val="en-US"/>
+        </w:rPr>
+        <w:t>1</w:t>
+      </w:r>
+      <w:r>
+        <w:rPr>
+          <w:rFonts w:asciiTheme="majorHAnsi" w:hAnsiTheme="majorHAnsi" w:cstheme="majorHAnsi"/>
+          <w:lang w:val="en-US"/>
+        </w:rPr>
+        <w:tab/>
+        <w:t>SF192_96</w:t>
+      </w:r>
+      <w:r>
+        <w:rPr>
+          <w:rFonts w:asciiTheme="majorHAnsi" w:hAnsiTheme="majorHAnsi" w:cstheme="majorHAnsi"/>
+          <w:lang w:val="en-US"/>
+        </w:rPr>
+        <w:tab/>
+        <w:t>9.7375</w:t>
+      </w:r>
+    </w:p>
+    <w:p>
+      <w:pPr>
+        <w:rPr>
+          <w:rFonts w:asciiTheme="majorHAnsi" w:hAnsiTheme="majorHAnsi" w:cstheme="majorHAnsi"/>
+          <w:lang w:val="en-US"/>
+        </w:rPr>
+      </w:pPr>
+      <w:r>
+        <w:rPr>
+          <w:rFonts w:asciiTheme="majorHAnsi" w:hAnsiTheme="majorHAnsi" w:cstheme="majorHAnsi"/>
+          <w:lang w:val="en-US"/>
+        </w:rPr>
+        <w:t>1</w:t>
+      </w:r>
+      <w:r>
+        <w:rPr>
+          <w:rFonts w:asciiTheme="majorHAnsi" w:hAnsiTheme="majorHAnsi" w:cstheme="majorHAnsi"/>
+          <w:lang w:val="en-US"/>
+        </w:rPr>
+        <w:tab/>
+        <w:t>AverageLuminosity</w:t>
+      </w:r>
+      <w:r>
+        <w:rPr>
+          <w:rFonts w:asciiTheme="majorHAnsi" w:hAnsiTheme="majorHAnsi" w:cstheme="majorHAnsi"/>
+          <w:lang w:val="en-US"/>
+        </w:rPr>
+        <w:tab/>
+        <w:t>9.5638</w:t>
+      </w:r>
+    </w:p>
+    <w:p>
+      <w:pPr>
+        <w:rPr>
+          <w:rFonts w:asciiTheme="majorHAnsi" w:hAnsiTheme="majorHAnsi" w:cstheme="majorHAnsi"/>
+          <w:lang w:val="en-US"/>
+        </w:rPr>
+      </w:pPr>
+      <w:r>
+        <w:rPr>
+          <w:rFonts w:asciiTheme="majorHAnsi" w:hAnsiTheme="majorHAnsi" w:cstheme="majorHAnsi"/>
+          <w:lang w:val="en-US"/>
+        </w:rPr>
+        <w:t>1</w:t>
+      </w:r>
+      <w:r>
+        <w:rPr>
+          <w:rFonts w:asciiTheme="majorHAnsi" w:hAnsiTheme="majorHAnsi" w:cstheme="majorHAnsi"/>
+          <w:lang w:val="en-US"/>
+        </w:rPr>
+        <w:tab/>
+        <w:t>SFresidual</w:t>
+      </w:r>
+      <w:r>
+        <w:rPr>
+          <w:rFonts w:asciiTheme="majorHAnsi" w:hAnsiTheme="majorHAnsi" w:cstheme="majorHAnsi"/>
+          <w:lang w:val="en-US"/>
+        </w:rPr>
+        <w:tab/>
+        <w:t>9.2111</w:t>
+      </w:r>
+    </w:p>
+    <w:p>
+      <w:pPr>
+        <w:rPr>
+          <w:rFonts w:asciiTheme="majorHAnsi" w:hAnsiTheme="majorHAnsi" w:cstheme="majorHAnsi"/>
+        </w:rPr>
+      </w:pPr>
+      <w:r>
+        <w:rPr>
+          <w:rFonts w:asciiTheme="majorHAnsi" w:hAnsiTheme="majorHAnsi" w:cstheme="majorHAnsi"/>
+        </w:rPr>
+        <w:t>1</w:t>
+      </w:r>
+      <w:r>
+        <w:rPr>
+          <w:rFonts w:asciiTheme="majorHAnsi" w:hAnsiTheme="majorHAnsi" w:cstheme="majorHAnsi"/>
+        </w:rPr>
+        <w:tab/>
+        <w:t>SF768_384</w:t>
+      </w:r>
+      <w:r>
+        <w:rPr>
+          <w:rFonts w:asciiTheme="majorHAnsi" w:hAnsiTheme="majorHAnsi" w:cstheme="majorHAnsi"/>
+        </w:rPr>
+        <w:tab/>
+        <w:t>3.5135</w:t>
+      </w:r>
+    </w:p>
+    <w:p>
+      <w:pPr>
+        <w:rPr>
+          <w:rFonts w:asciiTheme="majorHAnsi" w:hAnsiTheme="majorHAnsi" w:cstheme="majorHAnsi"/>
+        </w:rPr>
+      </w:pPr>
+      <w:r>
+        <w:rPr>
+          <w:rFonts w:asciiTheme="majorHAnsi" w:hAnsiTheme="majorHAnsi" w:cstheme="majorHAnsi"/>
+        </w:rPr>
+        <w:t>1</w:t>
+      </w:r>
+      <w:r>
+        <w:rPr>
+          <w:rFonts w:asciiTheme="majorHAnsi" w:hAnsiTheme="majorHAnsi" w:cstheme="majorHAnsi"/>
+        </w:rPr>
+        <w:tab/>
+        <w:t>SF12_6</w:t>
+      </w:r>
+      <w:r>
+        <w:rPr>
+          <w:rFonts w:asciiTheme="majorHAnsi" w:hAnsiTheme="majorHAnsi" w:cstheme="majorHAnsi"/>
+        </w:rPr>
+        <w:tab/>
+        <w:t>3.3805</w:t>
+      </w:r>
+    </w:p>
+    <w:p>
+      <w:pPr>
+        <w:rPr>
+          <w:rFonts w:asciiTheme="majorHAnsi" w:hAnsiTheme="majorHAnsi" w:cstheme="majorHAnsi"/>
+        </w:rPr>
+      </w:pPr>
+      <w:r>
+        <w:rPr>
+          <w:rFonts w:asciiTheme="majorHAnsi" w:hAnsiTheme="majorHAnsi" w:cstheme="majorHAnsi"/>
+        </w:rPr>
+        <w:t>1</w:t>
+      </w:r>
+      <w:r>
+        <w:rPr>
+          <w:rFonts w:asciiTheme="majorHAnsi" w:hAnsiTheme="majorHAnsi" w:cstheme="majorHAnsi"/>
+        </w:rPr>
+        <w:tab/>
+        <w:t>SF384_192</w:t>
+      </w:r>
+      <w:r>
+        <w:rPr>
+          <w:rFonts w:asciiTheme="majorHAnsi" w:hAnsiTheme="majorHAnsi" w:cstheme="majorHAnsi"/>
+        </w:rPr>
+        <w:tab/>
+        <w:t>2.7355</w:t>
+      </w:r>
+    </w:p>
+    <w:p>
+      <w:pPr>
+        <w:rPr>
+          <w:rFonts w:asciiTheme="majorHAnsi" w:hAnsiTheme="majorHAnsi" w:cstheme="majorHAnsi"/>
+        </w:rPr>
+      </w:pPr>
+      <w:r>
+        <w:rPr>
+          <w:rFonts w:asciiTheme="majorHAnsi" w:hAnsiTheme="majorHAnsi" w:cstheme="majorHAnsi"/>
+        </w:rPr>
+        <w:t>1</w:t>
+      </w:r>
+      <w:r>
+        <w:rPr>
+          <w:rFonts w:asciiTheme="majorHAnsi" w:hAnsiTheme="majorHAnsi" w:cstheme="majorHAnsi"/>
+        </w:rPr>
+        <w:tab/>
+      </w:r>
+      <w:proofErr w:type="spellStart"/>
+      <w:r>
+        <w:rPr>
+          <w:rFonts w:asciiTheme="majorHAnsi" w:hAnsiTheme="majorHAnsi" w:cstheme="majorHAnsi"/>
+        </w:rPr>
+        <w:t>Contrast</w:t>
+      </w:r>
+      <w:proofErr w:type="spellEnd"/>
+      <w:r>
+        <w:rPr>
+          <w:rFonts w:asciiTheme="majorHAnsi" w:hAnsiTheme="majorHAnsi" w:cstheme="majorHAnsi"/>
+        </w:rPr>
+        <w:tab/>
+        <w:t>2.3064</w:t>
+      </w:r>
+    </w:p>
+    <w:p>
+      <w:pPr>
+        <w:rPr>
+          <w:rFonts w:asciiTheme="majorHAnsi" w:hAnsiTheme="majorHAnsi" w:cstheme="majorHAnsi"/>
+        </w:rPr>
+      </w:pPr>
+      <w:r>
+        <w:rPr>
+          <w:rFonts w:asciiTheme="majorHAnsi" w:hAnsiTheme="majorHAnsi" w:cstheme="majorHAnsi"/>
+        </w:rPr>
+        <w:t>1</w:t>
+      </w:r>
+      <w:r>
+        <w:rPr>
+          <w:rFonts w:asciiTheme="majorHAnsi" w:hAnsiTheme="majorHAnsi" w:cstheme="majorHAnsi"/>
+        </w:rPr>
+        <w:tab/>
+        <w:t>SF6_3</w:t>
+      </w:r>
+      <w:r>
+        <w:rPr>
+          <w:rFonts w:asciiTheme="majorHAnsi" w:hAnsiTheme="majorHAnsi" w:cstheme="majorHAnsi"/>
+        </w:rPr>
+        <w:tab/>
+        <w:t>1.7802</w:t>
+      </w:r>
+      <w:bookmarkStart w:id="0" w:name="_GoBack"/>
+      <w:bookmarkEnd w:id="0"/>
+    </w:p>
+    <w:p>
+      <w:pPr>
+        <w:rPr>
+          <w:rFonts w:asciiTheme="majorHAnsi" w:hAnsiTheme="majorHAnsi" w:cstheme="majorHAnsi"/>
+        </w:rPr>
+      </w:pPr>
+      <w:r>
+        <w:rPr>
+          <w:rFonts w:asciiTheme="majorHAnsi" w:hAnsiTheme="majorHAnsi" w:cstheme="majorHAnsi"/>
+        </w:rPr>
+        <w:t>Totale + categoria: 54,8%</w:t>
+      </w:r>
+    </w:p>
+    <w:p>
+      <w:pPr>
+        <w:rPr>
+          <w:rFonts w:asciiTheme="majorHAnsi" w:hAnsiTheme="majorHAnsi" w:cstheme="majorHAnsi"/>
+        </w:rPr>
+      </w:pPr>
+    </w:p>
+    <w:p>
+      <w:pPr>
+        <w:rPr>
+          <w:rFonts w:asciiTheme="majorHAnsi" w:hAnsiTheme="majorHAnsi" w:cstheme="majorHAnsi"/>
+          <w:lang w:val="en-US"/>
+        </w:rPr>
+      </w:pPr>
+      <w:r>
+        <w:rPr>
+          <w:rFonts w:asciiTheme="majorHAnsi" w:hAnsiTheme="majorHAnsi" w:cstheme="majorHAnsi"/>
+          <w:lang w:val="en-US"/>
+        </w:rPr>
+        <w:t>1</w:t>
+      </w:r>
+      <w:r>
+        <w:rPr>
+          <w:rFonts w:asciiTheme="majorHAnsi" w:hAnsiTheme="majorHAnsi" w:cstheme="majorHAnsi"/>
+          <w:lang w:val="en-US"/>
+        </w:rPr>
+        <w:tab/>
+        <w:t>Colorfulness</w:t>
+      </w:r>
+      <w:r>
+        <w:rPr>
+          <w:rFonts w:asciiTheme="majorHAnsi" w:hAnsiTheme="majorHAnsi" w:cstheme="majorHAnsi"/>
+          <w:lang w:val="en-US"/>
+        </w:rPr>
+        <w:tab/>
+        <w:t>26.1125</w:t>
+      </w:r>
+    </w:p>
+    <w:p>
+      <w:pPr>
+        <w:rPr>
+          <w:rFonts w:asciiTheme="majorHAnsi" w:hAnsiTheme="majorHAnsi" w:cstheme="majorHAnsi"/>
+          <w:lang w:val="en-US"/>
+        </w:rPr>
+      </w:pPr>
+      <w:r>
+        <w:rPr>
+          <w:rFonts w:asciiTheme="majorHAnsi" w:hAnsiTheme="majorHAnsi" w:cstheme="majorHAnsi"/>
+          <w:lang w:val="en-US"/>
+        </w:rPr>
+        <w:t>1</w:t>
+      </w:r>
+      <w:r>
+        <w:rPr>
+          <w:rFonts w:asciiTheme="majorHAnsi" w:hAnsiTheme="majorHAnsi" w:cstheme="majorHAnsi"/>
+          <w:lang w:val="en-US"/>
+        </w:rPr>
+        <w:tab/>
+        <w:t>Category</w:t>
+      </w:r>
+      <w:r>
+        <w:rPr>
+          <w:rFonts w:asciiTheme="majorHAnsi" w:hAnsiTheme="majorHAnsi" w:cstheme="majorHAnsi"/>
+          <w:lang w:val="en-US"/>
+        </w:rPr>
+        <w:tab/>
+        <w:t>21.7865</w:t>
+      </w:r>
+    </w:p>
+    <w:p>
+      <w:pPr>
+        <w:rPr>
+          <w:rFonts w:asciiTheme="majorHAnsi" w:hAnsiTheme="majorHAnsi" w:cstheme="majorHAnsi"/>
+          <w:lang w:val="en-US"/>
+        </w:rPr>
+      </w:pPr>
+      <w:r>
+        <w:rPr>
+          <w:rFonts w:asciiTheme="majorHAnsi" w:hAnsiTheme="majorHAnsi" w:cstheme="majorHAnsi"/>
+          <w:lang w:val="en-US"/>
+        </w:rPr>
+        <w:t>1</w:t>
+      </w:r>
+      <w:r>
+        <w:rPr>
+          <w:rFonts w:asciiTheme="majorHAnsi" w:hAnsiTheme="majorHAnsi" w:cstheme="majorHAnsi"/>
+          <w:lang w:val="en-US"/>
+        </w:rPr>
+        <w:tab/>
+        <w:t>SF48_24</w:t>
+      </w:r>
+      <w:r>
+        <w:rPr>
+          <w:rFonts w:asciiTheme="majorHAnsi" w:hAnsiTheme="majorHAnsi" w:cstheme="majorHAnsi"/>
+          <w:lang w:val="en-US"/>
+        </w:rPr>
+        <w:tab/>
+        <w:t>21.2865</w:t>
+      </w:r>
+    </w:p>
+    <w:p>
+      <w:pPr>
+        <w:rPr>
+          <w:rFonts w:asciiTheme="majorHAnsi" w:hAnsiTheme="majorHAnsi" w:cstheme="majorHAnsi"/>
+          <w:lang w:val="en-US"/>
+        </w:rPr>
+      </w:pPr>
+      <w:r>
+        <w:rPr>
+          <w:rFonts w:asciiTheme="majorHAnsi" w:hAnsiTheme="majorHAnsi" w:cstheme="majorHAnsi"/>
+          <w:lang w:val="en-US"/>
+        </w:rPr>
+        <w:t>1</w:t>
+      </w:r>
+      <w:r>
+        <w:rPr>
+          <w:rFonts w:asciiTheme="majorHAnsi" w:hAnsiTheme="majorHAnsi" w:cstheme="majorHAnsi"/>
+          <w:lang w:val="en-US"/>
+        </w:rPr>
+        <w:tab/>
+        <w:t>SF96_48</w:t>
+      </w:r>
+      <w:r>
+        <w:rPr>
+          <w:rFonts w:asciiTheme="majorHAnsi" w:hAnsiTheme="majorHAnsi" w:cstheme="majorHAnsi"/>
+          <w:lang w:val="en-US"/>
+        </w:rPr>
+        <w:tab/>
+        <w:t>17.7554</w:t>
+      </w:r>
+    </w:p>
+    <w:p>
+      <w:pPr>
+        <w:rPr>
+          <w:rFonts w:asciiTheme="majorHAnsi" w:hAnsiTheme="majorHAnsi" w:cstheme="majorHAnsi"/>
+          <w:lang w:val="en-US"/>
+        </w:rPr>
+      </w:pPr>
+      <w:r>
+        <w:rPr>
+          <w:rFonts w:asciiTheme="majorHAnsi" w:hAnsiTheme="majorHAnsi" w:cstheme="majorHAnsi"/>
+          <w:lang w:val="en-US"/>
+        </w:rPr>
+        <w:t>1</w:t>
+      </w:r>
+      <w:r>
+        <w:rPr>
+          <w:rFonts w:asciiTheme="majorHAnsi" w:hAnsiTheme="majorHAnsi" w:cstheme="majorHAnsi"/>
+          <w:lang w:val="en-US"/>
+        </w:rPr>
+        <w:tab/>
+      </w:r>
+      <w:proofErr w:type="spellStart"/>
+      <w:r>
+        <w:rPr>
+          <w:rFonts w:asciiTheme="majorHAnsi" w:hAnsiTheme="majorHAnsi" w:cstheme="majorHAnsi"/>
+          <w:lang w:val="en-US"/>
+        </w:rPr>
+        <w:t>SubbandEntropy</w:t>
+      </w:r>
+      <w:proofErr w:type="spellEnd"/>
+      <w:r>
+        <w:rPr>
+          <w:rFonts w:asciiTheme="majorHAnsi" w:hAnsiTheme="majorHAnsi" w:cstheme="majorHAnsi"/>
+          <w:lang w:val="en-US"/>
+        </w:rPr>
+        <w:tab/>
+        <w:t>16.4974</w:t>
+      </w:r>
+    </w:p>
+    <w:p>
+      <w:pPr>
+        <w:rPr>
+          <w:rFonts w:asciiTheme="majorHAnsi" w:hAnsiTheme="majorHAnsi" w:cstheme="majorHAnsi"/>
+        </w:rPr>
+      </w:pPr>
+      <w:r>
+        <w:rPr>
+          <w:rFonts w:asciiTheme="majorHAnsi" w:hAnsiTheme="majorHAnsi" w:cstheme="majorHAnsi"/>
+        </w:rPr>
+        <w:t>1</w:t>
+      </w:r>
+      <w:r>
+        <w:rPr>
+          <w:rFonts w:asciiTheme="majorHAnsi" w:hAnsiTheme="majorHAnsi" w:cstheme="majorHAnsi"/>
+        </w:rPr>
+        <w:tab/>
+        <w:t>SF24_12</w:t>
+      </w:r>
+      <w:r>
+        <w:rPr>
+          <w:rFonts w:asciiTheme="majorHAnsi" w:hAnsiTheme="majorHAnsi" w:cstheme="majorHAnsi"/>
+        </w:rPr>
+        <w:tab/>
+        <w:t>12.2402</w:t>
+      </w:r>
+    </w:p>
+    <w:p>
+      <w:pPr>
+        <w:rPr>
+          <w:rFonts w:asciiTheme="majorHAnsi" w:hAnsiTheme="majorHAnsi" w:cstheme="majorHAnsi"/>
+          <w:lang w:val="en-US"/>
+        </w:rPr>
+      </w:pPr>
+      <w:r>
+        <w:rPr>
+          <w:rFonts w:asciiTheme="majorHAnsi" w:hAnsiTheme="majorHAnsi" w:cstheme="majorHAnsi"/>
+          <w:lang w:val="en-US"/>
+        </w:rPr>
+        <w:t>1</w:t>
+      </w:r>
+      <w:r>
+        <w:rPr>
+          <w:rFonts w:asciiTheme="majorHAnsi" w:hAnsiTheme="majorHAnsi" w:cstheme="majorHAnsi"/>
+          <w:lang w:val="en-US"/>
+        </w:rPr>
+        <w:tab/>
+      </w:r>
+      <w:proofErr w:type="spellStart"/>
+      <w:r>
+        <w:rPr>
+          <w:rFonts w:asciiTheme="majorHAnsi" w:hAnsiTheme="majorHAnsi" w:cstheme="majorHAnsi"/>
+          <w:lang w:val="en-US"/>
+        </w:rPr>
+        <w:t>SizeInBytes</w:t>
+      </w:r>
+      <w:proofErr w:type="spellEnd"/>
+      <w:r>
+        <w:rPr>
+          <w:rFonts w:asciiTheme="majorHAnsi" w:hAnsiTheme="majorHAnsi" w:cstheme="majorHAnsi"/>
+          <w:lang w:val="en-US"/>
+        </w:rPr>
+        <w:tab/>
+        <w:t>10.5650</w:t>
+      </w:r>
+    </w:p>
+    <w:p>
+      <w:pPr>
+        <w:rPr>
+          <w:rFonts w:asciiTheme="majorHAnsi" w:hAnsiTheme="majorHAnsi" w:cstheme="majorHAnsi"/>
+          <w:lang w:val="en-US"/>
+        </w:rPr>
+      </w:pPr>
+      <w:r>
+        <w:rPr>
+          <w:rFonts w:asciiTheme="majorHAnsi" w:hAnsiTheme="majorHAnsi" w:cstheme="majorHAnsi"/>
+          <w:lang w:val="en-US"/>
+        </w:rPr>
+        <w:t>1</w:t>
+      </w:r>
+      <w:r>
+        <w:rPr>
+          <w:rFonts w:asciiTheme="majorHAnsi" w:hAnsiTheme="majorHAnsi" w:cstheme="majorHAnsi"/>
+          <w:lang w:val="en-US"/>
+        </w:rPr>
+        <w:tab/>
+      </w:r>
+      <w:proofErr w:type="spellStart"/>
+      <w:r>
+        <w:rPr>
+          <w:rFonts w:asciiTheme="majorHAnsi" w:hAnsiTheme="majorHAnsi" w:cstheme="majorHAnsi"/>
+          <w:lang w:val="en-US"/>
+        </w:rPr>
+        <w:t>FeatureCongestion</w:t>
+      </w:r>
+      <w:proofErr w:type="spellEnd"/>
+      <w:r>
+        <w:rPr>
+          <w:rFonts w:asciiTheme="majorHAnsi" w:hAnsiTheme="majorHAnsi" w:cstheme="majorHAnsi"/>
+          <w:lang w:val="en-US"/>
+        </w:rPr>
+        <w:tab/>
+        <w:t>10.0922</w:t>
+      </w:r>
+    </w:p>
+    <w:p>
+      <w:pPr>
+        <w:rPr>
+          <w:rFonts w:asciiTheme="majorHAnsi" w:hAnsiTheme="majorHAnsi" w:cstheme="majorHAnsi"/>
+          <w:lang w:val="en-US"/>
+        </w:rPr>
+      </w:pPr>
+      <w:r>
+        <w:rPr>
+          <w:rFonts w:asciiTheme="majorHAnsi" w:hAnsiTheme="majorHAnsi" w:cstheme="majorHAnsi"/>
+          <w:lang w:val="en-US"/>
+        </w:rPr>
+        <w:t>1</w:t>
+      </w:r>
+      <w:r>
+        <w:rPr>
+          <w:rFonts w:asciiTheme="majorHAnsi" w:hAnsiTheme="majorHAnsi" w:cstheme="majorHAnsi"/>
+          <w:lang w:val="en-US"/>
+        </w:rPr>
+        <w:tab/>
+        <w:t>SF192_96</w:t>
+      </w:r>
+      <w:r>
+        <w:rPr>
+          <w:rFonts w:asciiTheme="majorHAnsi" w:hAnsiTheme="majorHAnsi" w:cstheme="majorHAnsi"/>
+          <w:lang w:val="en-US"/>
+        </w:rPr>
+        <w:tab/>
+        <w:t>9.7375</w:t>
+      </w:r>
+    </w:p>
+    <w:p>
+      <w:pPr>
+        <w:rPr>
+          <w:rFonts w:asciiTheme="majorHAnsi" w:hAnsiTheme="majorHAnsi" w:cstheme="majorHAnsi"/>
+          <w:lang w:val="en-US"/>
+        </w:rPr>
+      </w:pPr>
+      <w:r>
+        <w:rPr>
+          <w:rFonts w:asciiTheme="majorHAnsi" w:hAnsiTheme="majorHAnsi" w:cstheme="majorHAnsi"/>
+          <w:lang w:val="en-US"/>
+        </w:rPr>
+        <w:t>1</w:t>
+      </w:r>
+      <w:r>
+        <w:rPr>
+          <w:rFonts w:asciiTheme="majorHAnsi" w:hAnsiTheme="majorHAnsi" w:cstheme="majorHAnsi"/>
+          <w:lang w:val="en-US"/>
+        </w:rPr>
+        <w:tab/>
+      </w:r>
+      <w:proofErr w:type="spellStart"/>
+      <w:r>
+        <w:rPr>
+          <w:rFonts w:asciiTheme="majorHAnsi" w:hAnsiTheme="majorHAnsi" w:cstheme="majorHAnsi"/>
+          <w:lang w:val="en-US"/>
+        </w:rPr>
+        <w:t>AverageLuminosity</w:t>
+      </w:r>
+      <w:proofErr w:type="spellEnd"/>
+      <w:r>
+        <w:rPr>
+          <w:rFonts w:asciiTheme="majorHAnsi" w:hAnsiTheme="majorHAnsi" w:cstheme="majorHAnsi"/>
+          <w:lang w:val="en-US"/>
+        </w:rPr>
+        <w:tab/>
+        <w:t>9.5638</w:t>
+      </w:r>
+    </w:p>
+    <w:p>
+      <w:pPr>
+        <w:rPr>
+          <w:rFonts w:asciiTheme="majorHAnsi" w:hAnsiTheme="majorHAnsi" w:cstheme="majorHAnsi"/>
+          <w:lang w:val="en-US"/>
+        </w:rPr>
+      </w:pPr>
+      <w:r>
+        <w:rPr>
+          <w:rFonts w:asciiTheme="majorHAnsi" w:hAnsiTheme="majorHAnsi" w:cstheme="majorHAnsi"/>
+          <w:lang w:val="en-US"/>
+        </w:rPr>
+        <w:t>0</w:t>
+      </w:r>
+      <w:r>
+        <w:rPr>
+          <w:rFonts w:asciiTheme="majorHAnsi" w:hAnsiTheme="majorHAnsi" w:cstheme="majorHAnsi"/>
+          <w:lang w:val="en-US"/>
+        </w:rPr>
+        <w:tab/>
+      </w:r>
+      <w:proofErr w:type="spellStart"/>
+      <w:r>
+        <w:rPr>
+          <w:rFonts w:asciiTheme="majorHAnsi" w:hAnsiTheme="majorHAnsi" w:cstheme="majorHAnsi"/>
+          <w:lang w:val="en-US"/>
+        </w:rPr>
+        <w:t>SFresidual</w:t>
+      </w:r>
+      <w:proofErr w:type="spellEnd"/>
+      <w:r>
+        <w:rPr>
+          <w:rFonts w:asciiTheme="majorHAnsi" w:hAnsiTheme="majorHAnsi" w:cstheme="majorHAnsi"/>
+          <w:lang w:val="en-US"/>
+        </w:rPr>
+        <w:tab/>
+        <w:t>9.2111</w:t>
+      </w:r>
+    </w:p>
+    <w:p>
+      <w:pPr>
+        <w:rPr>
+          <w:rFonts w:asciiTheme="majorHAnsi" w:hAnsiTheme="majorHAnsi" w:cstheme="majorHAnsi"/>
+        </w:rPr>
+      </w:pPr>
+      <w:r>
+        <w:rPr>
+          <w:rFonts w:asciiTheme="majorHAnsi" w:hAnsiTheme="majorHAnsi" w:cstheme="majorHAnsi"/>
+        </w:rPr>
+        <w:t>0</w:t>
+      </w:r>
+      <w:r>
+        <w:rPr>
+          <w:rFonts w:asciiTheme="majorHAnsi" w:hAnsiTheme="majorHAnsi" w:cstheme="majorHAnsi"/>
+        </w:rPr>
+        <w:tab/>
+        <w:t>SF768_384</w:t>
+      </w:r>
+      <w:r>
+        <w:rPr>
+          <w:rFonts w:asciiTheme="majorHAnsi" w:hAnsiTheme="majorHAnsi" w:cstheme="majorHAnsi"/>
+        </w:rPr>
+        <w:tab/>
+        <w:t>3.5135</w:t>
+      </w:r>
+    </w:p>
+    <w:p>
+      <w:pPr>
+        <w:rPr>
+          <w:rFonts w:asciiTheme="majorHAnsi" w:hAnsiTheme="majorHAnsi" w:cstheme="majorHAnsi"/>
+        </w:rPr>
+      </w:pPr>
+      <w:r>
+        <w:rPr>
+          <w:rFonts w:asciiTheme="majorHAnsi" w:hAnsiTheme="majorHAnsi" w:cstheme="majorHAnsi"/>
+        </w:rPr>
+        <w:t>0</w:t>
+      </w:r>
+      <w:r>
+        <w:rPr>
+          <w:rFonts w:asciiTheme="majorHAnsi" w:hAnsiTheme="majorHAnsi" w:cstheme="majorHAnsi"/>
+        </w:rPr>
+        <w:tab/>
+        <w:t>SF12_6</w:t>
+      </w:r>
+      <w:r>
+        <w:rPr>
+          <w:rFonts w:asciiTheme="majorHAnsi" w:hAnsiTheme="majorHAnsi" w:cstheme="majorHAnsi"/>
+        </w:rPr>
+        <w:tab/>
+        <w:t>3.3805</w:t>
+      </w:r>
+    </w:p>
+    <w:p>
+      <w:pPr>
+        <w:rPr>
+          <w:rFonts w:asciiTheme="majorHAnsi" w:hAnsiTheme="majorHAnsi" w:cstheme="majorHAnsi"/>
+        </w:rPr>
+      </w:pPr>
+      <w:r>
+        <w:rPr>
+          <w:rFonts w:asciiTheme="majorHAnsi" w:hAnsiTheme="majorHAnsi" w:cstheme="majorHAnsi"/>
+        </w:rPr>
+        <w:t>0</w:t>
+      </w:r>
+      <w:r>
+        <w:rPr>
+          <w:rFonts w:asciiTheme="majorHAnsi" w:hAnsiTheme="majorHAnsi" w:cstheme="majorHAnsi"/>
+        </w:rPr>
+        <w:tab/>
+        <w:t>SF384_192</w:t>
+      </w:r>
+      <w:r>
+        <w:rPr>
+          <w:rFonts w:asciiTheme="majorHAnsi" w:hAnsiTheme="majorHAnsi" w:cstheme="majorHAnsi"/>
+        </w:rPr>
+        <w:tab/>
+        <w:t>2.7355</w:t>
+      </w:r>
+    </w:p>
+    <w:p>
+      <w:pPr>
+        <w:rPr>
+          <w:rFonts w:asciiTheme="majorHAnsi" w:hAnsiTheme="majorHAnsi" w:cstheme="majorHAnsi"/>
+        </w:rPr>
+      </w:pPr>
+      <w:r>
+        <w:rPr>
+          <w:rFonts w:asciiTheme="majorHAnsi" w:hAnsiTheme="majorHAnsi" w:cstheme="majorHAnsi"/>
+        </w:rPr>
+        <w:t>0</w:t>
+      </w:r>
+      <w:r>
+        <w:rPr>
+          <w:rFonts w:asciiTheme="majorHAnsi" w:hAnsiTheme="majorHAnsi" w:cstheme="majorHAnsi"/>
+        </w:rPr>
+        <w:tab/>
+      </w:r>
+      <w:proofErr w:type="spellStart"/>
+      <w:r>
+        <w:rPr>
+          <w:rFonts w:asciiTheme="majorHAnsi" w:hAnsiTheme="majorHAnsi" w:cstheme="majorHAnsi"/>
+        </w:rPr>
+        <w:t>Contrast</w:t>
+      </w:r>
+      <w:proofErr w:type="spellEnd"/>
+      <w:r>
+        <w:rPr>
+          <w:rFonts w:asciiTheme="majorHAnsi" w:hAnsiTheme="majorHAnsi" w:cstheme="majorHAnsi"/>
+        </w:rPr>
+        <w:tab/>
+        <w:t>2.3064</w:t>
+      </w:r>
+    </w:p>
+    <w:p>
+      <w:pPr>
+        <w:rPr>
+          <w:rFonts w:asciiTheme="majorHAnsi" w:hAnsiTheme="majorHAnsi" w:cstheme="majorHAnsi"/>
+        </w:rPr>
+      </w:pPr>
+      <w:r>
+        <w:rPr>
+          <w:rFonts w:asciiTheme="majorHAnsi" w:hAnsiTheme="majorHAnsi" w:cstheme="majorHAnsi"/>
+        </w:rPr>
+        <w:t>0</w:t>
+      </w:r>
+      <w:r>
+        <w:rPr>
+          <w:rFonts w:asciiTheme="majorHAnsi" w:hAnsiTheme="majorHAnsi" w:cstheme="majorHAnsi"/>
+        </w:rPr>
+        <w:tab/>
+        <w:t>SF6_3</w:t>
+      </w:r>
+      <w:r>
+        <w:rPr>
+          <w:rFonts w:asciiTheme="majorHAnsi" w:hAnsiTheme="majorHAnsi" w:cstheme="majorHAnsi"/>
+        </w:rPr>
+        <w:tab/>
+        <w:t>1.7802</w:t>
       </w:r>
     </w:p>
     <w:p>
@@ -3960,27 +4967,14 @@
       <w:r>
         <w:t xml:space="preserve">Figura </w:t>
       </w:r>
-      <w:r>
-        <w:fldChar w:fldCharType="begin"/>
-      </w:r>
-      <w:r>
-        <w:instrText xml:space="preserve"> SEQ Figura \* ARABIC </w:instrText>
-      </w:r>
-      <w:r>
-        <w:fldChar w:fldCharType="separate"/>
-      </w:r>
-      <w:r>
-        <w:rPr>
-          <w:noProof/>
-        </w:rPr>
-        <w:t>1</w:t>
-      </w:r>
-      <w:r>
-        <w:rPr>
-          <w:noProof/>
-        </w:rPr>
-        <w:fldChar w:fldCharType="end"/>
-      </w:r>
+      <w:fldSimple w:instr=" SEQ Figura \* ARABIC ">
+        <w:r>
+          <w:rPr>
+            <w:noProof/>
+          </w:rPr>
+          <w:t>1</w:t>
+        </w:r>
+      </w:fldSimple>
       <w:r>
         <w:t>: Valenza - 2 categorie. SVM con 5 features</w:t>
       </w:r>
@@ -4038,21 +5032,11 @@
       <w:r>
         <w:t xml:space="preserve">Figura </w:t>
       </w:r>
-      <w:r>
-        <w:fldChar w:fldCharType="begin"/>
-      </w:r>
-      <w:r>
-        <w:instrText xml:space="preserve"> SEQ Figura \* ARABIC </w:instrText>
-      </w:r>
-      <w:r>
-        <w:fldChar w:fldCharType="separate"/>
-      </w:r>
-      <w:r>
-        <w:t>2</w:t>
-      </w:r>
-      <w:r>
-        <w:fldChar w:fldCharType="end"/>
-      </w:r>
+      <w:fldSimple w:instr=" SEQ Figura \* ARABIC ">
+        <w:r>
+          <w:t>2</w:t>
+        </w:r>
+      </w:fldSimple>
       <w:r>
         <w:t>. Valenza – 3 categorie. SVM con 15 features</w:t>
       </w:r>
@@ -4115,27 +5099,14 @@
       <w:r>
         <w:t xml:space="preserve">Figura </w:t>
       </w:r>
-      <w:r>
-        <w:fldChar w:fldCharType="begin"/>
-      </w:r>
-      <w:r>
-        <w:instrText xml:space="preserve"> SEQ Figura \* ARABIC </w:instrText>
-      </w:r>
-      <w:r>
-        <w:fldChar w:fldCharType="separate"/>
-      </w:r>
-      <w:r>
-        <w:rPr>
-          <w:noProof/>
-        </w:rPr>
-        <w:t>3</w:t>
-      </w:r>
-      <w:r>
-        <w:rPr>
-          <w:noProof/>
-        </w:rPr>
-        <w:fldChar w:fldCharType="end"/>
-      </w:r>
+      <w:fldSimple w:instr=" SEQ Figura \* ARABIC ">
+        <w:r>
+          <w:rPr>
+            <w:noProof/>
+          </w:rPr>
+          <w:t>3</w:t>
+        </w:r>
+      </w:fldSimple>
       <w:r>
         <w:t>: Arousal, 2 categorie. SVM con 10 features</w:t>
       </w:r>
@@ -5110,7 +6081,8 @@
       </w:pPr>
       <w:r>
         <w:rPr>
-          <w:lang w:val="en-US"/>
+          <w:noProof/>
+          <w:lang w:eastAsia="it-IT"/>
         </w:rPr>
         <w:drawing>
           <wp:inline distT="0" distB="0" distL="0" distR="0" wp14:anchorId="221E0F88" wp14:editId="76469BA9">
@@ -5251,6 +6223,10 @@
         <w:tab/>
       </w:r>
       <w:r>
+        <w:rPr>
+          <w:noProof/>
+          <w:lang w:eastAsia="it-IT"/>
+        </w:rPr>
         <w:drawing>
           <wp:inline distT="0" distB="0" distL="0" distR="0" wp14:anchorId="1AC7FFFB" wp14:editId="356C0DCC">
             <wp:extent cx="2551002" cy="1652144"/>
@@ -5356,6 +6332,10 @@
         </w:tabs>
       </w:pPr>
       <w:r>
+        <w:rPr>
+          <w:noProof/>
+          <w:lang w:eastAsia="it-IT"/>
+        </w:rPr>
         <w:drawing>
           <wp:inline distT="0" distB="0" distL="0" distR="0" wp14:anchorId="5AF66BFE" wp14:editId="4046F85B">
             <wp:extent cx="3232047" cy="2076450"/>
@@ -5437,6 +6417,10 @@
         </w:tabs>
       </w:pPr>
       <w:r>
+        <w:rPr>
+          <w:noProof/>
+          <w:lang w:eastAsia="it-IT"/>
+        </w:rPr>
         <w:drawing>
           <wp:inline distT="0" distB="0" distL="0" distR="0" wp14:anchorId="44A4D4CE" wp14:editId="136823F4">
             <wp:extent cx="3454692" cy="2409825"/>
@@ -6401,6 +7385,10 @@
         </w:tabs>
       </w:pPr>
       <w:r>
+        <w:rPr>
+          <w:noProof/>
+          <w:lang w:eastAsia="it-IT"/>
+        </w:rPr>
         <w:drawing>
           <wp:inline distT="0" distB="0" distL="0" distR="0" wp14:anchorId="23F23976" wp14:editId="1E9334B8">
             <wp:extent cx="2409825" cy="2751039"/>
@@ -6516,6 +7504,10 @@
         </w:tabs>
       </w:pPr>
       <w:r>
+        <w:rPr>
+          <w:noProof/>
+          <w:lang w:eastAsia="it-IT"/>
+        </w:rPr>
         <w:drawing>
           <wp:anchor distT="0" distB="0" distL="114300" distR="114300" simplePos="0" relativeHeight="251658240" behindDoc="0" locked="0" layoutInCell="1" allowOverlap="1" wp14:anchorId="164E6C65" wp14:editId="59A120DA">
             <wp:simplePos x="0" y="0"/>
@@ -6687,6 +7679,10 @@
         </w:rPr>
       </w:pPr>
       <w:r>
+        <w:rPr>
+          <w:noProof/>
+          <w:lang w:eastAsia="it-IT"/>
+        </w:rPr>
         <w:drawing>
           <wp:inline distT="0" distB="0" distL="0" distR="0" wp14:anchorId="04A2095C" wp14:editId="574DC81E">
             <wp:extent cx="2356227" cy="1939158"/>
@@ -6858,20 +7854,11 @@
         <w:tabs>
           <w:tab w:val="left" w:pos="3201"/>
         </w:tabs>
-        <w:rPr>
-          <w:lang w:val="en-US"/>
-        </w:rPr>
-      </w:pPr>
-      <w:r>
-        <w:rPr>
-          <w:lang w:val="en-US"/>
-        </w:rPr>
+      </w:pPr>
+      <w:r>
         <w:t>SF12_6</w:t>
       </w:r>
       <w:r>
-        <w:rPr>
-          <w:lang w:val="en-US"/>
-        </w:rPr>
         <w:tab/>
         <w:t>2.1245</w:t>
       </w:r>
@@ -6881,22 +7868,13 @@
         <w:tabs>
           <w:tab w:val="left" w:pos="3201"/>
         </w:tabs>
-        <w:rPr>
-          <w:lang w:val="en-US"/>
-        </w:rPr>
       </w:pPr>
       <w:proofErr w:type="spellStart"/>
       <w:r>
-        <w:rPr>
-          <w:lang w:val="en-US"/>
-        </w:rPr>
         <w:t>AverageLuminosity</w:t>
       </w:r>
       <w:proofErr w:type="spellEnd"/>
       <w:r>
-        <w:rPr>
-          <w:lang w:val="en-US"/>
-        </w:rPr>
         <w:tab/>
         <w:t>2.0842</w:t>
       </w:r>
@@ -6906,20 +7884,11 @@
         <w:tabs>
           <w:tab w:val="left" w:pos="3201"/>
         </w:tabs>
-        <w:rPr>
-          <w:lang w:val="en-US"/>
-        </w:rPr>
-      </w:pPr>
-      <w:r>
-        <w:rPr>
-          <w:lang w:val="en-US"/>
-        </w:rPr>
+      </w:pPr>
+      <w:r>
         <w:t>SF384_192</w:t>
       </w:r>
       <w:r>
-        <w:rPr>
-          <w:lang w:val="en-US"/>
-        </w:rPr>
         <w:tab/>
         <w:t>2.0396</w:t>
       </w:r>
@@ -7166,6 +8135,10 @@
         </w:tabs>
       </w:pPr>
       <w:r>
+        <w:rPr>
+          <w:noProof/>
+          <w:lang w:eastAsia="it-IT"/>
+        </w:rPr>
         <w:drawing>
           <wp:inline distT="0" distB="0" distL="0" distR="0" wp14:anchorId="56C8468F" wp14:editId="0A4D3052">
             <wp:extent cx="2394891" cy="2049518"/>
@@ -8006,8 +8979,6 @@
               </w:rPr>
               <w:t>63,5 (</w:t>
             </w:r>
-            <w:bookmarkStart w:id="0" w:name="_GoBack"/>
-            <w:bookmarkEnd w:id="0"/>
             <w:r>
               <w:rPr>
                 <w:rFonts w:asciiTheme="majorHAnsi" w:hAnsiTheme="majorHAnsi" w:cstheme="majorHAnsi"/>
@@ -8101,6 +9072,8 @@
       <w:r>
         <w:rPr>
           <w:b/>
+          <w:noProof/>
+          <w:lang w:eastAsia="it-IT"/>
         </w:rPr>
         <w:drawing>
           <wp:inline distT="0" distB="0" distL="0" distR="0" wp14:anchorId="230201E2" wp14:editId="5B7C1BFF">
@@ -8599,7 +9572,8 @@
       <w:r>
         <w:rPr>
           <w:b/>
-          <w:lang w:val="en-US"/>
+          <w:noProof/>
+          <w:lang w:eastAsia="it-IT"/>
         </w:rPr>
         <w:drawing>
           <wp:inline distT="0" distB="0" distL="0" distR="0" wp14:anchorId="7A0A5B47" wp14:editId="51B60D86">
@@ -8744,7 +9718,8 @@
       <w:r>
         <w:rPr>
           <w:b/>
-          <w:lang w:val="en-US"/>
+          <w:noProof/>
+          <w:lang w:eastAsia="it-IT"/>
         </w:rPr>
         <w:drawing>
           <wp:inline distT="0" distB="0" distL="0" distR="0" wp14:anchorId="37250661" wp14:editId="24778393">
@@ -9139,6 +10114,8 @@
       <w:r>
         <w:rPr>
           <w:b/>
+          <w:noProof/>
+          <w:lang w:eastAsia="it-IT"/>
         </w:rPr>
         <w:drawing>
           <wp:inline distT="0" distB="0" distL="0" distR="0" wp14:anchorId="53BB37BC" wp14:editId="13651D41">

</xml_diff>